<commit_message>
mejodarando el reporte Semana 7
</commit_message>
<xml_diff>
--- a/Semana 7/semana7_reporte_proceso_inv_cualitativo.docx
+++ b/Semana 7/semana7_reporte_proceso_inv_cualitativo.docx
@@ -936,12 +936,12 @@
             <w:tabs>
               <w:tab w:val="right" w:leader="dot" w:pos="9350"/>
             </w:tabs>
-            <w:spacing w:line="276" w:lineRule="auto"/>
             <w:rPr>
-              <w:rFonts w:ascii="Times New Roman" w:eastAsiaTheme="minorEastAsia" w:hAnsi="Times New Roman" w:cs="Times New Roman"/>
+              <w:rFonts w:eastAsiaTheme="minorEastAsia"/>
               <w:noProof/>
               <w:sz w:val="24"/>
               <w:szCs w:val="24"/>
+              <w:lang w:val="en-HN"/>
             </w:rPr>
           </w:pPr>
           <w:r>
@@ -968,14 +968,11 @@
             </w:rPr>
             <w:fldChar w:fldCharType="separate"/>
           </w:r>
-          <w:hyperlink w:anchor="_Toc96511779" w:history="1">
+          <w:hyperlink w:anchor="_Toc96939729" w:history="1">
             <w:r>
               <w:rPr>
                 <w:rStyle w:val="Hyperlink"/>
-                <w:rFonts w:ascii="Times New Roman" w:hAnsi="Times New Roman" w:cs="Times New Roman"/>
                 <w:noProof/>
-                <w:sz w:val="24"/>
-                <w:szCs w:val="24"/>
                 <w:shd w:val="clear" w:color="auto" w:fill="FFFFFF"/>
                 <w:lang w:val="es-HN"/>
               </w:rPr>
@@ -983,70 +980,49 @@
             </w:r>
             <w:r>
               <w:rPr>
-                <w:rFonts w:ascii="Times New Roman" w:hAnsi="Times New Roman" w:cs="Times New Roman"/>
                 <w:noProof/>
                 <w:webHidden/>
-                <w:sz w:val="24"/>
-                <w:szCs w:val="24"/>
               </w:rPr>
               <w:tab/>
             </w:r>
             <w:r>
               <w:rPr>
-                <w:rFonts w:ascii="Times New Roman" w:hAnsi="Times New Roman" w:cs="Times New Roman"/>
                 <w:noProof/>
                 <w:webHidden/>
-                <w:sz w:val="24"/>
-                <w:szCs w:val="24"/>
               </w:rPr>
               <w:fldChar w:fldCharType="begin"/>
             </w:r>
             <w:r>
               <w:rPr>
-                <w:rFonts w:ascii="Times New Roman" w:hAnsi="Times New Roman" w:cs="Times New Roman"/>
                 <w:noProof/>
                 <w:webHidden/>
-                <w:sz w:val="24"/>
-                <w:szCs w:val="24"/>
               </w:rPr>
-              <w:instrText xml:space="preserve"> PAGEREF _Toc96511779 \h </w:instrText>
+              <w:instrText xml:space="preserve"> PAGEREF _Toc96939729 \h </w:instrText>
             </w:r>
             <w:r>
               <w:rPr>
-                <w:rFonts w:ascii="Times New Roman" w:hAnsi="Times New Roman" w:cs="Times New Roman"/>
                 <w:noProof/>
                 <w:webHidden/>
-                <w:sz w:val="24"/>
-                <w:szCs w:val="24"/>
               </w:rPr>
             </w:r>
             <w:r>
               <w:rPr>
-                <w:rFonts w:ascii="Times New Roman" w:hAnsi="Times New Roman" w:cs="Times New Roman"/>
                 <w:noProof/>
                 <w:webHidden/>
-                <w:sz w:val="24"/>
-                <w:szCs w:val="24"/>
               </w:rPr>
               <w:fldChar w:fldCharType="separate"/>
             </w:r>
             <w:r>
               <w:rPr>
-                <w:rFonts w:ascii="Times New Roman" w:hAnsi="Times New Roman" w:cs="Times New Roman"/>
                 <w:noProof/>
                 <w:webHidden/>
-                <w:sz w:val="24"/>
-                <w:szCs w:val="24"/>
               </w:rPr>
               <w:t>4</w:t>
             </w:r>
             <w:r>
               <w:rPr>
-                <w:rFonts w:ascii="Times New Roman" w:hAnsi="Times New Roman" w:cs="Times New Roman"/>
                 <w:noProof/>
                 <w:webHidden/>
-                <w:sz w:val="24"/>
-                <w:szCs w:val="24"/>
               </w:rPr>
               <w:fldChar w:fldCharType="end"/>
             </w:r>
@@ -1058,22 +1034,19 @@
             <w:tabs>
               <w:tab w:val="right" w:leader="dot" w:pos="9350"/>
             </w:tabs>
-            <w:spacing w:line="276" w:lineRule="auto"/>
             <w:rPr>
-              <w:rFonts w:ascii="Times New Roman" w:eastAsiaTheme="minorEastAsia" w:hAnsi="Times New Roman" w:cs="Times New Roman"/>
+              <w:rFonts w:eastAsiaTheme="minorEastAsia"/>
               <w:noProof/>
               <w:sz w:val="24"/>
               <w:szCs w:val="24"/>
+              <w:lang w:val="en-HN"/>
             </w:rPr>
           </w:pPr>
-          <w:hyperlink w:anchor="_Toc96511780" w:history="1">
+          <w:hyperlink w:anchor="_Toc96939730" w:history="1">
             <w:r>
               <w:rPr>
                 <w:rStyle w:val="Hyperlink"/>
-                <w:rFonts w:ascii="Times New Roman" w:hAnsi="Times New Roman" w:cs="Times New Roman"/>
                 <w:noProof/>
-                <w:sz w:val="24"/>
-                <w:szCs w:val="24"/>
                 <w:shd w:val="clear" w:color="auto" w:fill="FFFFFF"/>
                 <w:lang w:val="es-HN"/>
               </w:rPr>
@@ -1081,70 +1054,49 @@
             </w:r>
             <w:r>
               <w:rPr>
-                <w:rFonts w:ascii="Times New Roman" w:hAnsi="Times New Roman" w:cs="Times New Roman"/>
                 <w:noProof/>
                 <w:webHidden/>
-                <w:sz w:val="24"/>
-                <w:szCs w:val="24"/>
               </w:rPr>
               <w:tab/>
             </w:r>
             <w:r>
               <w:rPr>
-                <w:rFonts w:ascii="Times New Roman" w:hAnsi="Times New Roman" w:cs="Times New Roman"/>
                 <w:noProof/>
                 <w:webHidden/>
-                <w:sz w:val="24"/>
-                <w:szCs w:val="24"/>
               </w:rPr>
               <w:fldChar w:fldCharType="begin"/>
             </w:r>
             <w:r>
               <w:rPr>
-                <w:rFonts w:ascii="Times New Roman" w:hAnsi="Times New Roman" w:cs="Times New Roman"/>
                 <w:noProof/>
                 <w:webHidden/>
-                <w:sz w:val="24"/>
-                <w:szCs w:val="24"/>
               </w:rPr>
-              <w:instrText xml:space="preserve"> PAGEREF _Toc96511780 \h </w:instrText>
+              <w:instrText xml:space="preserve"> PAGEREF _Toc96939730 \h </w:instrText>
             </w:r>
             <w:r>
               <w:rPr>
-                <w:rFonts w:ascii="Times New Roman" w:hAnsi="Times New Roman" w:cs="Times New Roman"/>
                 <w:noProof/>
                 <w:webHidden/>
-                <w:sz w:val="24"/>
-                <w:szCs w:val="24"/>
               </w:rPr>
             </w:r>
             <w:r>
               <w:rPr>
-                <w:rFonts w:ascii="Times New Roman" w:hAnsi="Times New Roman" w:cs="Times New Roman"/>
                 <w:noProof/>
                 <w:webHidden/>
-                <w:sz w:val="24"/>
-                <w:szCs w:val="24"/>
               </w:rPr>
               <w:fldChar w:fldCharType="separate"/>
             </w:r>
             <w:r>
               <w:rPr>
-                <w:rFonts w:ascii="Times New Roman" w:hAnsi="Times New Roman" w:cs="Times New Roman"/>
                 <w:noProof/>
                 <w:webHidden/>
-                <w:sz w:val="24"/>
-                <w:szCs w:val="24"/>
               </w:rPr>
               <w:t>5</w:t>
             </w:r>
             <w:r>
               <w:rPr>
-                <w:rFonts w:ascii="Times New Roman" w:hAnsi="Times New Roman" w:cs="Times New Roman"/>
                 <w:noProof/>
                 <w:webHidden/>
-                <w:sz w:val="24"/>
-                <w:szCs w:val="24"/>
               </w:rPr>
               <w:fldChar w:fldCharType="end"/>
             </w:r>
@@ -1156,92 +1108,69 @@
             <w:tabs>
               <w:tab w:val="right" w:leader="dot" w:pos="9350"/>
             </w:tabs>
-            <w:spacing w:line="276" w:lineRule="auto"/>
             <w:rPr>
-              <w:rFonts w:ascii="Times New Roman" w:eastAsiaTheme="minorEastAsia" w:hAnsi="Times New Roman" w:cs="Times New Roman"/>
+              <w:rFonts w:eastAsiaTheme="minorEastAsia"/>
               <w:noProof/>
               <w:sz w:val="24"/>
               <w:szCs w:val="24"/>
+              <w:lang w:val="en-HN"/>
             </w:rPr>
           </w:pPr>
-          <w:hyperlink w:anchor="_Toc96511781" w:history="1">
+          <w:hyperlink w:anchor="_Toc96939731" w:history="1">
             <w:r>
               <w:rPr>
                 <w:rStyle w:val="Hyperlink"/>
-                <w:rFonts w:ascii="Times New Roman" w:hAnsi="Times New Roman" w:cs="Times New Roman"/>
                 <w:noProof/>
-                <w:sz w:val="24"/>
-                <w:szCs w:val="24"/>
                 <w:shd w:val="clear" w:color="auto" w:fill="FFFFFF"/>
+                <w:lang w:val="es-HN"/>
               </w:rPr>
               <w:t>Marco Teórico</w:t>
             </w:r>
             <w:r>
               <w:rPr>
-                <w:rFonts w:ascii="Times New Roman" w:hAnsi="Times New Roman" w:cs="Times New Roman"/>
                 <w:noProof/>
                 <w:webHidden/>
-                <w:sz w:val="24"/>
-                <w:szCs w:val="24"/>
               </w:rPr>
               <w:tab/>
             </w:r>
             <w:r>
               <w:rPr>
-                <w:rFonts w:ascii="Times New Roman" w:hAnsi="Times New Roman" w:cs="Times New Roman"/>
                 <w:noProof/>
                 <w:webHidden/>
-                <w:sz w:val="24"/>
-                <w:szCs w:val="24"/>
               </w:rPr>
               <w:fldChar w:fldCharType="begin"/>
             </w:r>
             <w:r>
               <w:rPr>
-                <w:rFonts w:ascii="Times New Roman" w:hAnsi="Times New Roman" w:cs="Times New Roman"/>
                 <w:noProof/>
                 <w:webHidden/>
-                <w:sz w:val="24"/>
-                <w:szCs w:val="24"/>
               </w:rPr>
-              <w:instrText xml:space="preserve"> PAGEREF _Toc96511781 \h </w:instrText>
+              <w:instrText xml:space="preserve"> PAGEREF _Toc96939731 \h </w:instrText>
             </w:r>
             <w:r>
               <w:rPr>
-                <w:rFonts w:ascii="Times New Roman" w:hAnsi="Times New Roman" w:cs="Times New Roman"/>
                 <w:noProof/>
                 <w:webHidden/>
-                <w:sz w:val="24"/>
-                <w:szCs w:val="24"/>
               </w:rPr>
             </w:r>
             <w:r>
               <w:rPr>
-                <w:rFonts w:ascii="Times New Roman" w:hAnsi="Times New Roman" w:cs="Times New Roman"/>
                 <w:noProof/>
                 <w:webHidden/>
-                <w:sz w:val="24"/>
-                <w:szCs w:val="24"/>
               </w:rPr>
               <w:fldChar w:fldCharType="separate"/>
             </w:r>
             <w:r>
               <w:rPr>
-                <w:rFonts w:ascii="Times New Roman" w:hAnsi="Times New Roman" w:cs="Times New Roman"/>
                 <w:noProof/>
                 <w:webHidden/>
-                <w:sz w:val="24"/>
-                <w:szCs w:val="24"/>
               </w:rPr>
               <w:t>7</w:t>
             </w:r>
             <w:r>
               <w:rPr>
-                <w:rFonts w:ascii="Times New Roman" w:hAnsi="Times New Roman" w:cs="Times New Roman"/>
                 <w:noProof/>
                 <w:webHidden/>
-                <w:sz w:val="24"/>
-                <w:szCs w:val="24"/>
               </w:rPr>
               <w:fldChar w:fldCharType="end"/>
             </w:r>
@@ -1253,92 +1182,69 @@
             <w:tabs>
               <w:tab w:val="right" w:leader="dot" w:pos="9350"/>
             </w:tabs>
-            <w:spacing w:line="276" w:lineRule="auto"/>
             <w:rPr>
-              <w:rFonts w:ascii="Times New Roman" w:eastAsiaTheme="minorEastAsia" w:hAnsi="Times New Roman" w:cs="Times New Roman"/>
+              <w:rFonts w:eastAsiaTheme="minorEastAsia"/>
               <w:noProof/>
               <w:sz w:val="24"/>
               <w:szCs w:val="24"/>
+              <w:lang w:val="en-HN"/>
             </w:rPr>
           </w:pPr>
-          <w:hyperlink w:anchor="_Toc96511782" w:history="1">
+          <w:hyperlink w:anchor="_Toc96939732" w:history="1">
             <w:r>
               <w:rPr>
                 <w:rStyle w:val="Hyperlink"/>
-                <w:rFonts w:ascii="Times New Roman" w:hAnsi="Times New Roman" w:cs="Times New Roman"/>
                 <w:noProof/>
-                <w:sz w:val="24"/>
-                <w:szCs w:val="24"/>
                 <w:shd w:val="clear" w:color="auto" w:fill="FFFFFF"/>
+                <w:lang w:val="es-HN"/>
               </w:rPr>
-              <w:t>Conclusión</w:t>
+              <w:t>Conclusiones</w:t>
             </w:r>
             <w:r>
               <w:rPr>
-                <w:rFonts w:ascii="Times New Roman" w:hAnsi="Times New Roman" w:cs="Times New Roman"/>
                 <w:noProof/>
                 <w:webHidden/>
-                <w:sz w:val="24"/>
-                <w:szCs w:val="24"/>
               </w:rPr>
               <w:tab/>
             </w:r>
             <w:r>
               <w:rPr>
-                <w:rFonts w:ascii="Times New Roman" w:hAnsi="Times New Roman" w:cs="Times New Roman"/>
                 <w:noProof/>
                 <w:webHidden/>
-                <w:sz w:val="24"/>
-                <w:szCs w:val="24"/>
               </w:rPr>
               <w:fldChar w:fldCharType="begin"/>
             </w:r>
             <w:r>
               <w:rPr>
-                <w:rFonts w:ascii="Times New Roman" w:hAnsi="Times New Roman" w:cs="Times New Roman"/>
                 <w:noProof/>
                 <w:webHidden/>
-                <w:sz w:val="24"/>
-                <w:szCs w:val="24"/>
               </w:rPr>
-              <w:instrText xml:space="preserve"> PAGEREF _Toc96511782 \h </w:instrText>
+              <w:instrText xml:space="preserve"> PAGEREF _Toc96939732 \h </w:instrText>
             </w:r>
             <w:r>
               <w:rPr>
-                <w:rFonts w:ascii="Times New Roman" w:hAnsi="Times New Roman" w:cs="Times New Roman"/>
                 <w:noProof/>
                 <w:webHidden/>
-                <w:sz w:val="24"/>
-                <w:szCs w:val="24"/>
               </w:rPr>
             </w:r>
             <w:r>
               <w:rPr>
-                <w:rFonts w:ascii="Times New Roman" w:hAnsi="Times New Roman" w:cs="Times New Roman"/>
                 <w:noProof/>
                 <w:webHidden/>
-                <w:sz w:val="24"/>
-                <w:szCs w:val="24"/>
               </w:rPr>
               <w:fldChar w:fldCharType="separate"/>
             </w:r>
             <w:r>
               <w:rPr>
-                <w:rFonts w:ascii="Times New Roman" w:hAnsi="Times New Roman" w:cs="Times New Roman"/>
                 <w:noProof/>
                 <w:webHidden/>
-                <w:sz w:val="24"/>
-                <w:szCs w:val="24"/>
               </w:rPr>
-              <w:t>13</w:t>
+              <w:t>12</w:t>
             </w:r>
             <w:r>
               <w:rPr>
-                <w:rFonts w:ascii="Times New Roman" w:hAnsi="Times New Roman" w:cs="Times New Roman"/>
                 <w:noProof/>
                 <w:webHidden/>
-                <w:sz w:val="24"/>
-                <w:szCs w:val="24"/>
               </w:rPr>
               <w:fldChar w:fldCharType="end"/>
             </w:r>
@@ -1350,189 +1256,69 @@
             <w:tabs>
               <w:tab w:val="right" w:leader="dot" w:pos="9350"/>
             </w:tabs>
-            <w:spacing w:line="276" w:lineRule="auto"/>
             <w:rPr>
-              <w:rFonts w:ascii="Times New Roman" w:eastAsiaTheme="minorEastAsia" w:hAnsi="Times New Roman" w:cs="Times New Roman"/>
+              <w:rFonts w:eastAsiaTheme="minorEastAsia"/>
               <w:noProof/>
               <w:sz w:val="24"/>
               <w:szCs w:val="24"/>
+              <w:lang w:val="en-HN"/>
             </w:rPr>
           </w:pPr>
-          <w:hyperlink w:anchor="_Toc96511783" w:history="1">
+          <w:hyperlink w:anchor="_Toc96939733" w:history="1">
             <w:r>
               <w:rPr>
                 <w:rStyle w:val="Hyperlink"/>
-                <w:rFonts w:ascii="Times New Roman" w:hAnsi="Times New Roman" w:cs="Times New Roman"/>
                 <w:noProof/>
-                <w:sz w:val="24"/>
-                <w:szCs w:val="24"/>
                 <w:shd w:val="clear" w:color="auto" w:fill="FFFFFF"/>
+                <w:lang w:val="es-HN"/>
               </w:rPr>
               <w:t>Bibliografía</w:t>
             </w:r>
             <w:r>
               <w:rPr>
-                <w:rFonts w:ascii="Times New Roman" w:hAnsi="Times New Roman" w:cs="Times New Roman"/>
                 <w:noProof/>
                 <w:webHidden/>
-                <w:sz w:val="24"/>
-                <w:szCs w:val="24"/>
               </w:rPr>
               <w:tab/>
             </w:r>
             <w:r>
               <w:rPr>
-                <w:rFonts w:ascii="Times New Roman" w:hAnsi="Times New Roman" w:cs="Times New Roman"/>
                 <w:noProof/>
                 <w:webHidden/>
-                <w:sz w:val="24"/>
-                <w:szCs w:val="24"/>
               </w:rPr>
               <w:fldChar w:fldCharType="begin"/>
             </w:r>
             <w:r>
               <w:rPr>
-                <w:rFonts w:ascii="Times New Roman" w:hAnsi="Times New Roman" w:cs="Times New Roman"/>
                 <w:noProof/>
                 <w:webHidden/>
-                <w:sz w:val="24"/>
-                <w:szCs w:val="24"/>
               </w:rPr>
-              <w:instrText xml:space="preserve"> PAGEREF _Toc96511783 \h </w:instrText>
+              <w:instrText xml:space="preserve"> PAGEREF _Toc96939733 \h </w:instrText>
             </w:r>
             <w:r>
               <w:rPr>
-                <w:rFonts w:ascii="Times New Roman" w:hAnsi="Times New Roman" w:cs="Times New Roman"/>
                 <w:noProof/>
                 <w:webHidden/>
-                <w:sz w:val="24"/>
-                <w:szCs w:val="24"/>
               </w:rPr>
             </w:r>
             <w:r>
               <w:rPr>
-                <w:rFonts w:ascii="Times New Roman" w:hAnsi="Times New Roman" w:cs="Times New Roman"/>
                 <w:noProof/>
                 <w:webHidden/>
-                <w:sz w:val="24"/>
-                <w:szCs w:val="24"/>
               </w:rPr>
               <w:fldChar w:fldCharType="separate"/>
             </w:r>
             <w:r>
               <w:rPr>
-                <w:rFonts w:ascii="Times New Roman" w:hAnsi="Times New Roman" w:cs="Times New Roman"/>
                 <w:noProof/>
                 <w:webHidden/>
-                <w:sz w:val="24"/>
-                <w:szCs w:val="24"/>
               </w:rPr>
-              <w:t>14</w:t>
+              <w:t>13</w:t>
             </w:r>
             <w:r>
               <w:rPr>
-                <w:rFonts w:ascii="Times New Roman" w:hAnsi="Times New Roman" w:cs="Times New Roman"/>
                 <w:noProof/>
                 <w:webHidden/>
-                <w:sz w:val="24"/>
-                <w:szCs w:val="24"/>
-              </w:rPr>
-              <w:fldChar w:fldCharType="end"/>
-            </w:r>
-          </w:hyperlink>
-        </w:p>
-        <w:p>
-          <w:pPr>
-            <w:pStyle w:val="TOC1"/>
-            <w:tabs>
-              <w:tab w:val="right" w:leader="dot" w:pos="9350"/>
-            </w:tabs>
-            <w:spacing w:line="276" w:lineRule="auto"/>
-            <w:rPr>
-              <w:rFonts w:ascii="Times New Roman" w:eastAsiaTheme="minorEastAsia" w:hAnsi="Times New Roman" w:cs="Times New Roman"/>
-              <w:noProof/>
-              <w:sz w:val="24"/>
-              <w:szCs w:val="24"/>
-            </w:rPr>
-          </w:pPr>
-          <w:hyperlink w:anchor="_Toc96511784" w:history="1">
-            <w:r>
-              <w:rPr>
-                <w:rStyle w:val="Hyperlink"/>
-                <w:rFonts w:ascii="Times New Roman" w:hAnsi="Times New Roman" w:cs="Times New Roman"/>
-                <w:noProof/>
-                <w:sz w:val="24"/>
-                <w:szCs w:val="24"/>
-                <w:shd w:val="clear" w:color="auto" w:fill="FFFFFF"/>
-              </w:rPr>
-              <w:t>Anexos</w:t>
-            </w:r>
-            <w:r>
-              <w:rPr>
-                <w:rFonts w:ascii="Times New Roman" w:hAnsi="Times New Roman" w:cs="Times New Roman"/>
-                <w:noProof/>
-                <w:webHidden/>
-                <w:sz w:val="24"/>
-                <w:szCs w:val="24"/>
-              </w:rPr>
-              <w:tab/>
-            </w:r>
-            <w:r>
-              <w:rPr>
-                <w:rFonts w:ascii="Times New Roman" w:hAnsi="Times New Roman" w:cs="Times New Roman"/>
-                <w:noProof/>
-                <w:webHidden/>
-                <w:sz w:val="24"/>
-                <w:szCs w:val="24"/>
-              </w:rPr>
-              <w:fldChar w:fldCharType="begin"/>
-            </w:r>
-            <w:r>
-              <w:rPr>
-                <w:rFonts w:ascii="Times New Roman" w:hAnsi="Times New Roman" w:cs="Times New Roman"/>
-                <w:noProof/>
-                <w:webHidden/>
-                <w:sz w:val="24"/>
-                <w:szCs w:val="24"/>
-              </w:rPr>
-              <w:instrText xml:space="preserve"> PAGEREF _Toc96511784 \h </w:instrText>
-            </w:r>
-            <w:r>
-              <w:rPr>
-                <w:rFonts w:ascii="Times New Roman" w:hAnsi="Times New Roman" w:cs="Times New Roman"/>
-                <w:noProof/>
-                <w:webHidden/>
-                <w:sz w:val="24"/>
-                <w:szCs w:val="24"/>
-              </w:rPr>
-            </w:r>
-            <w:r>
-              <w:rPr>
-                <w:rFonts w:ascii="Times New Roman" w:hAnsi="Times New Roman" w:cs="Times New Roman"/>
-                <w:noProof/>
-                <w:webHidden/>
-                <w:sz w:val="24"/>
-                <w:szCs w:val="24"/>
-              </w:rPr>
-              <w:fldChar w:fldCharType="separate"/>
-            </w:r>
-            <w:r>
-              <w:rPr>
-                <w:rFonts w:ascii="Times New Roman" w:hAnsi="Times New Roman" w:cs="Times New Roman"/>
-                <w:noProof/>
-                <w:webHidden/>
-                <w:sz w:val="24"/>
-                <w:szCs w:val="24"/>
-              </w:rPr>
-              <w:t>15</w:t>
-            </w:r>
-            <w:r>
-              <w:rPr>
-                <w:rFonts w:ascii="Times New Roman" w:hAnsi="Times New Roman" w:cs="Times New Roman"/>
-                <w:noProof/>
-                <w:webHidden/>
-                <w:sz w:val="24"/>
-                <w:szCs w:val="24"/>
               </w:rPr>
               <w:fldChar w:fldCharType="end"/>
             </w:r>
@@ -1620,7 +1406,7 @@
           <w:lang w:val="es-HN"/>
         </w:rPr>
       </w:pPr>
-      <w:bookmarkStart w:id="0" w:name="_Toc96511779"/>
+      <w:bookmarkStart w:id="0" w:name="_Toc96939729"/>
       <w:r>
         <w:rPr>
           <w:rStyle w:val="normaltextrun"/>
@@ -2151,7 +1937,7 @@
           <w:lang w:val="es-HN"/>
         </w:rPr>
       </w:pPr>
-      <w:bookmarkStart w:id="1" w:name="_Toc96511780"/>
+      <w:bookmarkStart w:id="1" w:name="_Toc96939730"/>
       <w:r>
         <w:rPr>
           <w:rStyle w:val="normaltextrun"/>
@@ -2888,7 +2674,6 @@
           <w:lang w:val="es-HN"/>
         </w:rPr>
       </w:pPr>
-      <w:bookmarkStart w:id="2" w:name="_Toc96511781"/>
     </w:p>
     <w:p>
       <w:pPr>
@@ -2928,6 +2713,7 @@
           <w:lang w:val="es-HN"/>
         </w:rPr>
       </w:pPr>
+      <w:bookmarkStart w:id="2" w:name="_Toc96939731"/>
       <w:r>
         <w:rPr>
           <w:rStyle w:val="normaltextrun"/>
@@ -4725,23 +4511,7 @@
           <w:sz w:val="22"/>
           <w:szCs w:val="22"/>
         </w:rPr>
-        <w:t xml:space="preserve"> Cambios inducidos por el investigador,</w:t>
-      </w:r>
-      <w:r>
-        <w:rPr>
-          <w:rFonts w:ascii="AGaramondPro" w:hAnsi="AGaramondPro"/>
-          <w:sz w:val="22"/>
-          <w:szCs w:val="22"/>
-        </w:rPr>
-        <w:t xml:space="preserve"> </w:t>
-      </w:r>
-      <w:r>
-        <w:rPr>
-          <w:rFonts w:ascii="AGaramondPro" w:hAnsi="AGaramondPro"/>
-          <w:sz w:val="22"/>
-          <w:szCs w:val="22"/>
-        </w:rPr>
-        <w:t xml:space="preserve">problemas en el campo y situaciones inesperadas. </w:t>
+        <w:t xml:space="preserve"> Cambios inducidos por el investigador, problemas en el campo y situaciones inesperadas. </w:t>
       </w:r>
     </w:p>
     <w:p>
@@ -4896,6 +4666,7 @@
           <w:lang w:val="es-HN"/>
         </w:rPr>
       </w:pPr>
+      <w:bookmarkStart w:id="3" w:name="_Toc96939732"/>
       <w:r>
         <w:rPr>
           <w:rStyle w:val="normaltextrun"/>
@@ -4907,6 +4678,7 @@
         <w:lastRenderedPageBreak/>
         <w:t>Conclusiones</w:t>
       </w:r>
+      <w:bookmarkEnd w:id="3"/>
     </w:p>
     <w:p>
       <w:pPr>
@@ -5276,7 +5048,7 @@
           <w:lang w:val="es-HN"/>
         </w:rPr>
       </w:pPr>
-      <w:bookmarkStart w:id="3" w:name="_Toc96511783"/>
+      <w:bookmarkStart w:id="4" w:name="_Toc96939733"/>
       <w:r>
         <w:rPr>
           <w:rStyle w:val="normaltextrun"/>
@@ -5287,7 +5059,7 @@
         </w:rPr>
         <w:t>Bibliografía</w:t>
       </w:r>
-      <w:bookmarkEnd w:id="3"/>
+      <w:bookmarkEnd w:id="4"/>
     </w:p>
     <w:p>
       <w:pPr>

</xml_diff>